<commit_message>
relatório main com personas e cenarios
</commit_message>
<xml_diff>
--- a/Relatório final/Relatorio_Projecto_CCU.docx
+++ b/Relatório final/Relatorio_Projecto_CCU.docx
@@ -5664,7 +5664,7 @@
                     </wp:anchor>
                   </w:drawing>
                 </mc:Choice>
-                <mc:Fallback xmlns:w15="http://schemas.microsoft.com/office/word/2012/wordml" xmlns:mv="urn:schemas-microsoft-com:mac:vml" xmlns:mo="http://schemas.microsoft.com/office/mac/office/2008/main">
+                <mc:Fallback xmlns:mo="http://schemas.microsoft.com/office/mac/office/2008/main" xmlns:mv="urn:schemas-microsoft-com:mac:vml" xmlns:w15="http://schemas.microsoft.com/office/word/2012/wordml">
                   <w:pict>
                     <v:line id="Conexão Reta 25" o:spid="_x0000_s1026" style="position:absolute;z-index:251693056;visibility:visible;mso-wrap-style:square;mso-width-percent:0;mso-height-percent:0;mso-wrap-distance-left:9pt;mso-wrap-distance-top:0;mso-wrap-distance-right:9pt;mso-wrap-distance-bottom:0;mso-position-horizontal:absolute;mso-position-horizontal-relative:text;mso-position-vertical:absolute;mso-position-vertical-relative:text;mso-width-percent:0;mso-height-percent:0;mso-width-relative:margin;mso-height-relative:margin" from="-4.7pt,.3pt" to="141.3pt,37.95pt" o:gfxdata="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" strokecolor="white [3212]" strokeweight="2pt"/>
                   </w:pict>
@@ -6437,15 +6437,7 @@
         <w:rPr>
           <w:sz w:val="22"/>
         </w:rPr>
-        <w:t xml:space="preserve"> e que pode ou não ter experiência como professor, ou seja, pode ter experiência em leccionar ou pode apenas ser um “explicador” (pesso</w:t>
-      </w:r>
-      <w:bookmarkStart w:id="0" w:name="_GoBack"/>
-      <w:bookmarkEnd w:id="0"/>
-      <w:r>
-        <w:rPr>
-          <w:sz w:val="22"/>
-        </w:rPr>
-        <w:t>a que percebe de uma determinada área).</w:t>
+        <w:t xml:space="preserve"> e que pode ou não ter experiência como professor, ou seja, pode ter experiência em leccionar ou pode apenas ser um “explicador” (pessoa que percebe de uma determinada área).</w:t>
       </w:r>
     </w:p>
     <w:p>
@@ -8251,7 +8243,20 @@
     </w:p>
     <w:p>
       <w:pPr>
-        <w:ind w:right="-716"/>
+        <w:ind w:left="-426" w:right="-716" w:firstLine="426"/>
+        <w:jc w:val="both"/>
+      </w:pPr>
+      <w:r>
+        <w:t>Na 9ª fase do nosso trabalho, criámos um documento em que definimos requisitos para o sistema, e definimos personas e cenários. Nesta secção enunciamos os requisitos finais apenas com uma curta descrição. A especificação completa dos requisitos está incluí</w:t>
+      </w:r>
+      <w:r>
+        <w:t>da nos anexos.</w:t>
+      </w:r>
+    </w:p>
+    <w:p>
+      <w:pPr>
+        <w:ind w:left="-426" w:right="-716" w:firstLine="426"/>
+        <w:jc w:val="both"/>
       </w:pPr>
     </w:p>
     <w:p>
@@ -8519,7 +8524,14 @@
         <w:rPr>
           <w:bCs/>
         </w:rPr>
-        <w:t>A página do curso deve conter uma área de resumos onde o docente poderá colocar resumos referentes aos conteúdos que está a leccionar.</w:t>
+        <w:t xml:space="preserve">A página do curso deve conter uma área de resumos onde o docente poderá colocar resumos referentes aos conteúdos que está a </w:t>
+      </w:r>
+      <w:r>
+        <w:rPr>
+          <w:bCs/>
+        </w:rPr>
+        <w:lastRenderedPageBreak/>
+        <w:t>leccionar.</w:t>
       </w:r>
     </w:p>
     <w:p>
@@ -8561,7 +8573,6 @@
         <w:rPr>
           <w:bCs/>
         </w:rPr>
-        <w:lastRenderedPageBreak/>
         <w:t>Ter uma sessão de login para que os utilizadores possa aceder aos seus dados. Essa sessão deve possuir um login automático para facilitar o seu uso.</w:t>
       </w:r>
     </w:p>
@@ -8988,7 +8999,14 @@
         <w:rPr>
           <w:bCs/>
         </w:rPr>
-        <w:t>O website/plataforma deve considerar, para cada máquina que lhe acede, o tipo de uso que lhe vai ser dado, se será um computador público ou se será privado (neste caso, não deve haver auto-login), provavelmente sob a forma de cookies guardados na máquina cliente.</w:t>
+        <w:t xml:space="preserve">O website/plataforma deve considerar, para cada máquina que lhe acede, o tipo de uso que lhe vai ser dado, se será um computador público ou se será privado (neste caso, não deve haver auto-login), </w:t>
+      </w:r>
+      <w:r>
+        <w:rPr>
+          <w:bCs/>
+        </w:rPr>
+        <w:lastRenderedPageBreak/>
+        <w:t>provavelmente sob a forma de cookies guardados na máquina cliente.</w:t>
       </w:r>
       <w:r>
         <w:rPr>
@@ -9015,7 +9033,6 @@
         <w:rPr>
           <w:b/>
         </w:rPr>
-        <w:lastRenderedPageBreak/>
         <w:t>Critério de ajuste</w:t>
       </w:r>
       <w:r>
@@ -9608,6 +9625,13 @@
           <w:bCs/>
         </w:rPr>
         <w:br/>
+      </w:r>
+      <w:r>
+        <w:rPr>
+          <w:b/>
+          <w:bCs/>
+        </w:rPr>
+        <w:lastRenderedPageBreak/>
         <w:t>Satisfação/Insatisfação:</w:t>
       </w:r>
       <w:r>
@@ -10251,7 +10275,14 @@
         <w:rPr>
           <w:bCs/>
         </w:rPr>
-        <w:t xml:space="preserve"> Mudanças rápidas de ecrãs causam confusão a utilizadores menos experientes.</w:t>
+        <w:t xml:space="preserve"> Mudanças rápidas de ecrãs causam confusão a utilizadores </w:t>
+      </w:r>
+      <w:r>
+        <w:rPr>
+          <w:bCs/>
+        </w:rPr>
+        <w:lastRenderedPageBreak/>
+        <w:t>menos experientes.</w:t>
       </w:r>
       <w:r>
         <w:rPr>
@@ -10292,14 +10323,7 @@
         <w:rPr>
           <w:bCs/>
         </w:rPr>
-        <w:t xml:space="preserve"> Observação directa dos idosos revela dificuldades com ecrãs que se </w:t>
-      </w:r>
-      <w:r>
-        <w:rPr>
-          <w:bCs/>
-        </w:rPr>
-        <w:lastRenderedPageBreak/>
-        <w:t>movem depressa e subitamente.</w:t>
+        <w:t xml:space="preserve"> Observação directa dos idosos revela dificuldades com ecrãs que se movem depressa e subitamente.</w:t>
       </w:r>
       <w:r>
         <w:rPr>
@@ -10846,7 +10870,11 @@
         <w:t xml:space="preserve">Justificação: </w:t>
       </w:r>
       <w:r>
-        <w:t>Ter que explorar as categorias em busca de um curso demora mais tempo do que fazendo uma pesquisa pelos nomes.</w:t>
+        <w:t xml:space="preserve">Ter que explorar as categorias em busca de um curso demora </w:t>
+      </w:r>
+      <w:r>
+        <w:lastRenderedPageBreak/>
+        <w:t>mais tempo do que fazendo uma pesquisa pelos nomes.</w:t>
       </w:r>
       <w:r>
         <w:rPr>
@@ -10875,7 +10903,6 @@
           <w:b/>
           <w:bCs/>
         </w:rPr>
-        <w:lastRenderedPageBreak/>
         <w:t>Fonte:</w:t>
       </w:r>
       <w:r>
@@ -11429,7 +11456,11 @@
         <w:t xml:space="preserve">Justificação: </w:t>
       </w:r>
       <w:r>
-        <w:t>Os utilizadores podem ter problemas de visão, e precisar de letras maiores; outros podem ter mais facilidade a lê-las não tão grandes; o tamanho de letra deve ser ajustável para se adaptar a todos.</w:t>
+        <w:t xml:space="preserve">Os utilizadores podem ter problemas de visão, e precisar de </w:t>
+      </w:r>
+      <w:r>
+        <w:lastRenderedPageBreak/>
+        <w:t>letras maiores; outros podem ter mais facilidade a lê-las não tão grandes; o tamanho de letra deve ser ajustável para se adaptar a todos.</w:t>
       </w:r>
       <w:r>
         <w:br/>
@@ -11453,13 +11484,6 @@
           <w:bCs/>
         </w:rPr>
         <w:br/>
-      </w:r>
-      <w:r>
-        <w:rPr>
-          <w:b/>
-          <w:bCs/>
-        </w:rPr>
-        <w:lastRenderedPageBreak/>
         <w:t>Satisfação/Insatisfação:</w:t>
       </w:r>
       <w:r>
@@ -12086,6 +12110,7 @@
           <w:bCs/>
           <w:color w:val="999966" w:themeColor="accent4"/>
         </w:rPr>
+        <w:lastRenderedPageBreak/>
         <w:t>Requisito – ID:</w:t>
       </w:r>
       <w:r>
@@ -12120,14 +12145,7 @@
         <w:rPr>
           <w:bCs/>
         </w:rPr>
-        <w:t xml:space="preserve">O texto que acompanha elementos gráficos, por exemplo dentro botões ou as descrições de passos, deve ter a sua informação bem explicitada, sem ambiguidades (em vez de "Terminar", usar "Concluir o </w:t>
-      </w:r>
-      <w:r>
-        <w:rPr>
-          <w:bCs/>
-        </w:rPr>
-        <w:lastRenderedPageBreak/>
-        <w:t>registo na plataforma")</w:t>
+        <w:t>O texto que acompanha elementos gráficos, por exemplo dentro botões ou as descrições de passos, deve ter a sua informação bem explicitada, sem ambiguidades (em vez de "Terminar", usar "Concluir o registo na plataforma")</w:t>
       </w:r>
       <w:r>
         <w:rPr>
@@ -12400,12 +12418,6 @@
     </w:p>
     <w:p>
       <w:pPr>
-        <w:spacing w:line="360" w:lineRule="auto"/>
-        <w:ind w:left="-426" w:right="-716"/>
-      </w:pPr>
-    </w:p>
-    <w:p>
-      <w:pPr>
         <w:ind w:left="-426" w:right="-716"/>
         <w:rPr>
           <w:b/>
@@ -12413,22 +12425,42 @@
           <w:sz w:val="52"/>
         </w:rPr>
       </w:pPr>
-      <w:r>
+    </w:p>
+    <w:p>
+      <w:pPr>
+        <w:ind w:left="-426" w:right="-716"/>
         <w:rPr>
           <w:b/>
           <w:color w:val="663366" w:themeColor="accent1"/>
           <w:sz w:val="52"/>
         </w:rPr>
-        <w:t>Modelo conceptual e tarefas</w:t>
-      </w:r>
-    </w:p>
-    <w:p>
-      <w:pPr>
-        <w:ind w:right="-716"/>
-      </w:pPr>
-    </w:p>
-    <w:p>
-      <w:pPr>
+      </w:pPr>
+      <w:r>
+        <w:rPr>
+          <w:b/>
+          <w:color w:val="663366" w:themeColor="accent1"/>
+          <w:sz w:val="52"/>
+        </w:rPr>
+        <w:t>Personas e Cenários</w:t>
+      </w:r>
+    </w:p>
+    <w:p>
+      <w:pPr>
+        <w:ind w:left="-426" w:right="-716" w:firstLine="426"/>
+        <w:jc w:val="both"/>
+        <w:rPr>
+          <w:b/>
+          <w:color w:val="663366" w:themeColor="accent1"/>
+          <w:sz w:val="52"/>
+        </w:rPr>
+      </w:pPr>
+      <w:r>
+        <w:t>Na 9ª fase definimos os requisitos do sistema e definimos personas e cenários em que interagiriam com o sistema. Nesta secção vamos apresentar essas personas e cenários.</w:t>
+      </w:r>
+    </w:p>
+    <w:p>
+      <w:pPr>
+        <w:jc w:val="both"/>
         <w:rPr>
           <w:b/>
           <w:bCs/>
@@ -12443,6 +12475,1110 @@
           <w:color w:val="72724C" w:themeColor="accent4" w:themeShade="BF"/>
           <w:sz w:val="36"/>
         </w:rPr>
+        <w:t>Personas</w:t>
+      </w:r>
+    </w:p>
+    <w:p>
+      <w:pPr>
+        <w:spacing w:line="360" w:lineRule="auto"/>
+        <w:ind w:left="-426" w:right="-716" w:firstLine="426"/>
+        <w:jc w:val="both"/>
+      </w:pPr>
+      <w:r>
+        <w:t>Definimos quatro personas diferentes, representativas dos tipos de utilizadores principais que esperamos que a plataforma tenha: os três tipos de idosos e o professor.</w:t>
+      </w:r>
+    </w:p>
+    <w:p>
+      <w:pPr>
+        <w:spacing w:line="360" w:lineRule="auto"/>
+        <w:ind w:left="-426" w:right="-716" w:firstLine="426"/>
+      </w:pPr>
+      <w:r>
+        <w:rPr>
+          <w:b/>
+          <w:bCs/>
+          <w:color w:val="999966" w:themeColor="accent4"/>
+        </w:rPr>
+        <w:t>Sr. Antunes</w:t>
+      </w:r>
+      <w:r>
+        <w:rPr>
+          <w:b/>
+          <w:bCs/>
+          <w:color w:val="999966" w:themeColor="accent4"/>
+        </w:rPr>
+        <w:t>:</w:t>
+      </w:r>
+    </w:p>
+    <w:p>
+      <w:pPr>
+        <w:spacing w:line="360" w:lineRule="auto"/>
+        <w:ind w:left="-426" w:right="-716" w:firstLine="426"/>
+      </w:pPr>
+      <w:r>
+        <w:t xml:space="preserve">- </w:t>
+      </w:r>
+      <w:r>
+        <w:rPr>
+          <w:b/>
+          <w:bCs/>
+        </w:rPr>
+        <w:t xml:space="preserve">Papel: </w:t>
+      </w:r>
+      <w:r>
+        <w:t>Idoso tecnofóbico</w:t>
+      </w:r>
+    </w:p>
+    <w:p>
+      <w:pPr>
+        <w:spacing w:line="360" w:lineRule="auto"/>
+        <w:ind w:left="-426" w:right="-716" w:firstLine="426"/>
+      </w:pPr>
+      <w:r>
+        <w:t xml:space="preserve">- </w:t>
+      </w:r>
+      <w:r>
+        <w:rPr>
+          <w:b/>
+          <w:bCs/>
+        </w:rPr>
+        <w:t xml:space="preserve">Objectivo: </w:t>
+      </w:r>
+      <w:r>
+        <w:t>Aprender a jogar cartas</w:t>
+      </w:r>
+    </w:p>
+    <w:p>
+      <w:pPr>
+        <w:spacing w:line="360" w:lineRule="auto"/>
+        <w:ind w:left="-426" w:right="-716" w:firstLine="426"/>
+      </w:pPr>
+      <w:r>
+        <w:t xml:space="preserve">- </w:t>
+      </w:r>
+      <w:r>
+        <w:rPr>
+          <w:b/>
+          <w:bCs/>
+        </w:rPr>
+        <w:t xml:space="preserve">Atitude: </w:t>
+      </w:r>
+      <w:r>
+        <w:t>Não adepto das tecnologias, mas gosta de aprender e é curioso</w:t>
+      </w:r>
+    </w:p>
+    <w:p>
+      <w:pPr>
+        <w:spacing w:line="360" w:lineRule="auto"/>
+        <w:ind w:left="-426" w:right="-716" w:firstLine="426"/>
+      </w:pPr>
+      <w:r>
+        <w:t xml:space="preserve">- </w:t>
+      </w:r>
+      <w:r>
+        <w:rPr>
+          <w:b/>
+          <w:bCs/>
+        </w:rPr>
+        <w:t xml:space="preserve">Actividades: </w:t>
+      </w:r>
+      <w:r>
+        <w:t>Jogar cartas e pescar</w:t>
+      </w:r>
+    </w:p>
+    <w:p>
+      <w:pPr>
+        <w:spacing w:line="360" w:lineRule="auto"/>
+        <w:ind w:left="-426" w:right="-716" w:firstLine="426"/>
+      </w:pPr>
+      <w:r>
+        <w:t xml:space="preserve">- </w:t>
+      </w:r>
+      <w:r>
+        <w:rPr>
+          <w:b/>
+          <w:bCs/>
+        </w:rPr>
+        <w:t>Contexto</w:t>
+      </w:r>
+      <w:r>
+        <w:rPr>
+          <w:b/>
+          <w:bCs/>
+        </w:rPr>
+        <w:t>:</w:t>
+      </w:r>
+    </w:p>
+    <w:p>
+      <w:pPr>
+        <w:spacing w:line="360" w:lineRule="auto"/>
+        <w:ind w:left="-426" w:right="-716" w:firstLine="426"/>
+        <w:jc w:val="both"/>
+      </w:pPr>
+      <w:r>
+        <w:lastRenderedPageBreak/>
+        <w:t>O Sr. Antunes é um idoso que não é muito adepto das tecnologias. Um dos grandes problemas que tem é não conseguir ver as letras pequenas nos ecrãs. Passa a maior parte do tempo a pescar e a jogar cartas com os amigos, mas perde quase sempre. Há pouco tempo, deixou caducar a sua carta de condução e viu-se obrigado a ir refazer o exame de código da estrada, que é feito em computador. Sentiu-se um pouco inibido pois apenas tinha experiência a fazer chamadas pelo seu telemóvel antigo (de teclas). Sempre foi uma pessoa curiosa e com vontade de aprender, o que facilitou a aprendizagem da interação com o computador, para poder fazer o exame de código.</w:t>
+      </w:r>
+    </w:p>
+    <w:p>
+      <w:pPr>
+        <w:spacing w:line="360" w:lineRule="auto"/>
+        <w:ind w:left="-426" w:right="-716" w:firstLine="426"/>
+      </w:pPr>
+    </w:p>
+    <w:p>
+      <w:pPr>
+        <w:spacing w:line="360" w:lineRule="auto"/>
+        <w:ind w:left="-426" w:right="-716" w:firstLine="426"/>
+        <w:rPr>
+          <w:bCs/>
+          <w:color w:val="999966" w:themeColor="accent4"/>
+        </w:rPr>
+      </w:pPr>
+      <w:r>
+        <w:rPr>
+          <w:b/>
+          <w:bCs/>
+          <w:color w:val="999966" w:themeColor="accent4"/>
+        </w:rPr>
+        <w:t>Dª Mariana</w:t>
+      </w:r>
+      <w:r>
+        <w:rPr>
+          <w:b/>
+          <w:bCs/>
+          <w:color w:val="999966" w:themeColor="accent4"/>
+        </w:rPr>
+        <w:t>:</w:t>
+      </w:r>
+    </w:p>
+    <w:p>
+      <w:pPr>
+        <w:spacing w:line="360" w:lineRule="auto"/>
+        <w:ind w:left="-426" w:right="-716" w:firstLine="426"/>
+      </w:pPr>
+      <w:r>
+        <w:rPr>
+          <w:b/>
+          <w:bCs/>
+        </w:rPr>
+        <w:t xml:space="preserve">Papel: </w:t>
+      </w:r>
+      <w:r>
+        <w:t>Idoso empenhado (com alguma experiência)</w:t>
+      </w:r>
+    </w:p>
+    <w:p>
+      <w:pPr>
+        <w:spacing w:line="360" w:lineRule="auto"/>
+        <w:ind w:left="-426" w:right="-716" w:firstLine="426"/>
+      </w:pPr>
+      <w:r>
+        <w:rPr>
+          <w:b/>
+          <w:bCs/>
+        </w:rPr>
+        <w:t xml:space="preserve">Objectivo: </w:t>
+      </w:r>
+      <w:r>
+        <w:t>Aprender a fazer videochamadas</w:t>
+      </w:r>
+    </w:p>
+    <w:p>
+      <w:pPr>
+        <w:spacing w:line="360" w:lineRule="auto"/>
+        <w:ind w:left="-426" w:right="-716" w:firstLine="426"/>
+      </w:pPr>
+      <w:r>
+        <w:rPr>
+          <w:b/>
+          <w:bCs/>
+        </w:rPr>
+        <w:t xml:space="preserve">Atitude: </w:t>
+      </w:r>
+      <w:r>
+        <w:t>Disposta a aprender mais sobre as novas tecnologias</w:t>
+      </w:r>
+    </w:p>
+    <w:p>
+      <w:pPr>
+        <w:spacing w:line="360" w:lineRule="auto"/>
+        <w:ind w:left="-426" w:right="-716" w:firstLine="426"/>
+      </w:pPr>
+      <w:r>
+        <w:rPr>
+          <w:b/>
+          <w:bCs/>
+        </w:rPr>
+        <w:t xml:space="preserve">Actividades: </w:t>
+      </w:r>
+      <w:r>
+        <w:t>Passar tempo, em convívio, com as amigas</w:t>
+      </w:r>
+    </w:p>
+    <w:p>
+      <w:pPr>
+        <w:spacing w:line="360" w:lineRule="auto"/>
+        <w:ind w:left="-426" w:right="-716" w:firstLine="426"/>
+      </w:pPr>
+      <w:r>
+        <w:rPr>
+          <w:b/>
+          <w:bCs/>
+        </w:rPr>
+        <w:t>Context</w:t>
+      </w:r>
+      <w:r>
+        <w:rPr>
+          <w:b/>
+          <w:bCs/>
+        </w:rPr>
+        <w:t>o</w:t>
+      </w:r>
+      <w:r>
+        <w:rPr>
+          <w:b/>
+          <w:bCs/>
+        </w:rPr>
+        <w:t>:</w:t>
+      </w:r>
+    </w:p>
+    <w:p>
+      <w:pPr>
+        <w:spacing w:line="360" w:lineRule="auto"/>
+        <w:ind w:left="-426" w:right="-716" w:firstLine="426"/>
+        <w:jc w:val="both"/>
+      </w:pPr>
+      <w:r>
+        <w:t>A Dª Mariana é uma idosa que costuma usar o Facebook para comunicar com os netos que estão no estrangeiro. Gosta muito de estar com as amigas no café e mostrar as fotos que os netos publicam no Facebook. Apesar de comunicar  para os netos todos os dias, pelo chat do Facebook, já não os vê há muito tempo, a não ser pelas fotos publicadas, e gostava  muito de poder realizar videochamadas. No entanto, não sabe trabalhar muito bem com a aplicação de videochamadas do seu tablet.</w:t>
+      </w:r>
+    </w:p>
+    <w:p>
+      <w:pPr>
+        <w:spacing w:line="360" w:lineRule="auto"/>
+        <w:ind w:left="-426" w:right="-716" w:firstLine="426"/>
+        <w:jc w:val="both"/>
+      </w:pPr>
+    </w:p>
+    <w:p>
+      <w:pPr>
+        <w:spacing w:line="360" w:lineRule="auto"/>
+        <w:ind w:left="-426" w:right="-716" w:firstLine="426"/>
+        <w:rPr>
+          <w:bCs/>
+          <w:color w:val="999966" w:themeColor="accent4"/>
+        </w:rPr>
+      </w:pPr>
+      <w:r>
+        <w:rPr>
+          <w:b/>
+          <w:bCs/>
+          <w:color w:val="999966" w:themeColor="accent4"/>
+        </w:rPr>
+        <w:t>Sr. João</w:t>
+      </w:r>
+      <w:r>
+        <w:rPr>
+          <w:b/>
+          <w:bCs/>
+          <w:color w:val="999966" w:themeColor="accent4"/>
+        </w:rPr>
+        <w:t>:</w:t>
+      </w:r>
+    </w:p>
+    <w:p>
+      <w:pPr>
+        <w:spacing w:line="360" w:lineRule="auto"/>
+        <w:ind w:left="-426" w:right="-716" w:firstLine="426"/>
+      </w:pPr>
+      <w:r>
+        <w:rPr>
+          <w:b/>
+          <w:bCs/>
+        </w:rPr>
+        <w:t xml:space="preserve">Papel: </w:t>
+      </w:r>
+      <w:r>
+        <w:t>Idoso experiente no uso das tecnologias</w:t>
+      </w:r>
+    </w:p>
+    <w:p>
+      <w:pPr>
+        <w:spacing w:line="360" w:lineRule="auto"/>
+        <w:ind w:left="-426" w:right="-716" w:firstLine="426"/>
+      </w:pPr>
+      <w:r>
+        <w:rPr>
+          <w:b/>
+          <w:bCs/>
+        </w:rPr>
+        <w:t xml:space="preserve">Objectivo: </w:t>
+      </w:r>
+      <w:r>
+        <w:t>Aprender alemão</w:t>
+      </w:r>
+    </w:p>
+    <w:p>
+      <w:pPr>
+        <w:spacing w:line="360" w:lineRule="auto"/>
+        <w:ind w:left="-426" w:right="-716" w:firstLine="426"/>
+      </w:pPr>
+      <w:r>
+        <w:rPr>
+          <w:b/>
+          <w:bCs/>
+        </w:rPr>
+        <w:t xml:space="preserve">Atitude: </w:t>
+      </w:r>
+      <w:r>
+        <w:t>Muito empenhado e adepto das tecnologias</w:t>
+      </w:r>
+    </w:p>
+    <w:p>
+      <w:pPr>
+        <w:spacing w:line="360" w:lineRule="auto"/>
+        <w:ind w:left="-426" w:right="-716" w:firstLine="426"/>
+      </w:pPr>
+      <w:r>
+        <w:rPr>
+          <w:b/>
+          <w:bCs/>
+        </w:rPr>
+        <w:t xml:space="preserve">Actividades: </w:t>
+      </w:r>
+      <w:r>
+        <w:t>Gerir o seu negócio de lãs</w:t>
+      </w:r>
+    </w:p>
+    <w:p>
+      <w:pPr>
+        <w:spacing w:line="360" w:lineRule="auto"/>
+        <w:ind w:left="-426" w:right="-716" w:firstLine="426"/>
+      </w:pPr>
+      <w:r>
+        <w:rPr>
+          <w:b/>
+          <w:bCs/>
+        </w:rPr>
+        <w:t>Context</w:t>
+      </w:r>
+      <w:r>
+        <w:rPr>
+          <w:b/>
+          <w:bCs/>
+        </w:rPr>
+        <w:t>o</w:t>
+      </w:r>
+      <w:r>
+        <w:rPr>
+          <w:b/>
+          <w:bCs/>
+        </w:rPr>
+        <w:t>:</w:t>
+      </w:r>
+    </w:p>
+    <w:p>
+      <w:pPr>
+        <w:spacing w:line="360" w:lineRule="auto"/>
+        <w:ind w:left="-426" w:right="-716" w:firstLine="426"/>
+        <w:jc w:val="both"/>
+      </w:pPr>
+      <w:r>
+        <w:t xml:space="preserve">O Sr. João é um idoso que é muito adepto das tecnologias e empreendedor. Tem um negócio de lãs em França. À pouco tempo, surgiu-lhe uma proposta de parceria de uma empresa alemã. Embora saiba falar francês e inglês fluentemente, o Sr. João gostaria de poder comunicar com a outra empresa </w:t>
+      </w:r>
+      <w:r>
+        <w:t xml:space="preserve">na </w:t>
+      </w:r>
+      <w:r>
+        <w:t xml:space="preserve">da língua deles. No entanto, não tem tempo para ir a cursos intensivos por estar sempre a viajar. Surge-lhe a ideia de </w:t>
+      </w:r>
+      <w:r>
+        <w:lastRenderedPageBreak/>
+        <w:t>fazer um curso online de alemão, uma vez que tem muita destreza a manipular dispositivos electrónicos.</w:t>
+      </w:r>
+    </w:p>
+    <w:p>
+      <w:pPr>
+        <w:spacing w:line="360" w:lineRule="auto"/>
+        <w:ind w:left="-426" w:right="-716" w:firstLine="426"/>
+      </w:pPr>
+    </w:p>
+    <w:p>
+      <w:pPr>
+        <w:spacing w:line="360" w:lineRule="auto"/>
+        <w:ind w:left="-426" w:right="-716" w:firstLine="426"/>
+        <w:rPr>
+          <w:bCs/>
+          <w:color w:val="999966" w:themeColor="accent4"/>
+        </w:rPr>
+      </w:pPr>
+      <w:r>
+        <w:rPr>
+          <w:b/>
+          <w:bCs/>
+          <w:color w:val="999966" w:themeColor="accent4"/>
+        </w:rPr>
+        <w:t>Professora Teresa</w:t>
+      </w:r>
+      <w:r>
+        <w:rPr>
+          <w:b/>
+          <w:bCs/>
+          <w:color w:val="999966" w:themeColor="accent4"/>
+        </w:rPr>
+        <w:t>:</w:t>
+      </w:r>
+    </w:p>
+    <w:p>
+      <w:pPr>
+        <w:spacing w:line="360" w:lineRule="auto"/>
+        <w:ind w:left="-426" w:right="-716" w:firstLine="426"/>
+      </w:pPr>
+      <w:r>
+        <w:rPr>
+          <w:b/>
+          <w:bCs/>
+        </w:rPr>
+        <w:t xml:space="preserve">Papel: </w:t>
+      </w:r>
+      <w:r>
+        <w:t>Professora</w:t>
+      </w:r>
+    </w:p>
+    <w:p>
+      <w:pPr>
+        <w:spacing w:line="360" w:lineRule="auto"/>
+        <w:ind w:left="-426" w:right="-716" w:firstLine="426"/>
+      </w:pPr>
+      <w:r>
+        <w:rPr>
+          <w:b/>
+          <w:bCs/>
+        </w:rPr>
+        <w:t xml:space="preserve">Objectivo: </w:t>
+      </w:r>
+      <w:r>
+        <w:t>Ensinar os idosos a comunicar pela Internet</w:t>
+      </w:r>
+    </w:p>
+    <w:p>
+      <w:pPr>
+        <w:spacing w:line="360" w:lineRule="auto"/>
+        <w:ind w:left="-426" w:right="-716" w:firstLine="426"/>
+      </w:pPr>
+      <w:r>
+        <w:rPr>
+          <w:b/>
+          <w:bCs/>
+        </w:rPr>
+        <w:t xml:space="preserve">Atitude: </w:t>
+      </w:r>
+      <w:r>
+        <w:t>Empenhada em querer ensinar conhecimentos variados da informática</w:t>
+      </w:r>
+    </w:p>
+    <w:p>
+      <w:pPr>
+        <w:spacing w:line="360" w:lineRule="auto"/>
+        <w:ind w:left="-426" w:right="-716" w:firstLine="426"/>
+      </w:pPr>
+      <w:r>
+        <w:rPr>
+          <w:b/>
+          <w:bCs/>
+        </w:rPr>
+        <w:t xml:space="preserve">Actividades: </w:t>
+      </w:r>
+      <w:r>
+        <w:t>Ensinar informática no secundário</w:t>
+      </w:r>
+    </w:p>
+    <w:p>
+      <w:pPr>
+        <w:spacing w:line="360" w:lineRule="auto"/>
+        <w:ind w:left="-426" w:right="-716" w:firstLine="426"/>
+      </w:pPr>
+      <w:r>
+        <w:rPr>
+          <w:b/>
+          <w:bCs/>
+        </w:rPr>
+        <w:t>Context</w:t>
+      </w:r>
+      <w:r>
+        <w:rPr>
+          <w:b/>
+          <w:bCs/>
+        </w:rPr>
+        <w:t>o</w:t>
+      </w:r>
+      <w:r>
+        <w:rPr>
+          <w:b/>
+          <w:bCs/>
+        </w:rPr>
+        <w:t>:</w:t>
+      </w:r>
+    </w:p>
+    <w:p>
+      <w:pPr>
+        <w:spacing w:line="360" w:lineRule="auto"/>
+        <w:ind w:left="-426" w:right="-716" w:firstLine="426"/>
+        <w:jc w:val="both"/>
+      </w:pPr>
+      <w:r>
+        <w:t>A menina Teresa é uma professora de informática de secundário. Tem uns avós modernos, que gostam muito das redes sociais, e que gostavam de aprender mais sobre outros tipos de comunicação pela Internet. No entanto, a Teresa vive bastante longe e não tem disponibilidade para se deslocar até eles e ensiná-los. Como sabe que os amigos dos avós também gostariam de aprender mais sobre comunicação pela Internet, teve a ideia de fazer esse ensino numa plataforma online para chegar aos avós e seus amigos, uma vez que tem experiência em leccionar e com as novas tecnologias.</w:t>
+      </w:r>
+    </w:p>
+    <w:p>
+      <w:pPr>
+        <w:spacing w:line="360" w:lineRule="auto"/>
+        <w:ind w:left="-426" w:right="-716" w:firstLine="426"/>
+      </w:pPr>
+    </w:p>
+    <w:p>
+      <w:pPr>
+        <w:rPr>
+          <w:b/>
+          <w:bCs/>
+          <w:color w:val="72724C" w:themeColor="accent4" w:themeShade="BF"/>
+          <w:sz w:val="36"/>
+        </w:rPr>
+      </w:pPr>
+      <w:r>
+        <w:rPr>
+          <w:b/>
+          <w:bCs/>
+          <w:color w:val="72724C" w:themeColor="accent4" w:themeShade="BF"/>
+          <w:sz w:val="36"/>
+        </w:rPr>
+        <w:t>Cenários</w:t>
+      </w:r>
+    </w:p>
+    <w:p>
+      <w:pPr>
+        <w:spacing w:line="360" w:lineRule="auto"/>
+        <w:ind w:left="-426" w:right="-716" w:firstLine="426"/>
+        <w:jc w:val="both"/>
+      </w:pPr>
+      <w:r>
+        <w:t>Construimos cenários em que as personas interagissem com a plataforma abrangendo as tarefas principais que oferecemos e reflectindo as suas dificuldades e necessidades no desenrolar da história.</w:t>
+      </w:r>
+    </w:p>
+    <w:p>
+      <w:pPr>
+        <w:spacing w:line="360" w:lineRule="auto"/>
+        <w:ind w:left="-426" w:right="-716" w:firstLine="426"/>
+      </w:pPr>
+    </w:p>
+    <w:p>
+      <w:pPr>
+        <w:spacing w:line="360" w:lineRule="auto"/>
+        <w:ind w:left="-426" w:right="-716" w:firstLine="426"/>
+        <w:rPr>
+          <w:bCs/>
+          <w:color w:val="999966" w:themeColor="accent4"/>
+        </w:rPr>
+      </w:pPr>
+      <w:r>
+        <w:rPr>
+          <w:b/>
+          <w:bCs/>
+          <w:color w:val="999966" w:themeColor="accent4"/>
+        </w:rPr>
+        <w:t>Cenário 1 – Sr. Antunes</w:t>
+      </w:r>
+      <w:r>
+        <w:rPr>
+          <w:b/>
+          <w:bCs/>
+          <w:color w:val="999966" w:themeColor="accent4"/>
+        </w:rPr>
+        <w:t>:</w:t>
+      </w:r>
+    </w:p>
+    <w:p>
+      <w:pPr>
+        <w:spacing w:line="360" w:lineRule="auto"/>
+        <w:ind w:left="-426" w:right="-716" w:firstLine="426"/>
+        <w:jc w:val="both"/>
+      </w:pPr>
+      <w:r>
+        <w:t>A filha do Sr. Antunes pensou que seria interessante o pai aprender técnicas para jogar cartas, com a esperança de que começasse a ganhar aos a</w:t>
+      </w:r>
+      <w:r>
+        <w:t>migos e ficasse mais satisfeito. P</w:t>
+      </w:r>
+      <w:r>
+        <w:t xml:space="preserve">ensou em aulas pela internet, pois sabia que o pai já devia ter-se ambientado a navegar pelo computador, depois do exame de código que fez. Inscreveu-o numa plataforma de aprendizagem online, no curso de jogos de cartas. Inicialmente, o Sr. Antunes sentiu-se confuso, assustado e sem vontade de usar a plataforma, por esta pedir sempre para se identificar através do login. Decidiu falar sobre essa dificuldade com a filha, que lhe ligou o login automático. Depois disto, o Sr. Antunes começou a ficar mais interessado pela plataforma, mas continuava a ter </w:t>
+      </w:r>
+      <w:r>
+        <w:lastRenderedPageBreak/>
+        <w:t>dificuldades em</w:t>
+      </w:r>
+      <w:r>
+        <w:t xml:space="preserve"> ler as letras pequenas </w:t>
+      </w:r>
+      <w:r>
+        <w:t>do resumo que o professor deixar</w:t>
+      </w:r>
+      <w:r>
+        <w:t>a na página, pois queria consultá-lo para rever as técnicas que foram ensinadas na aula. Novamente, a sua filha ajudou-o, apontando uma função que permite regular o tamanho das letras, junto da área dos resumos. Desta forma, o Sr. Antunes passou a conseguir ver os resumos disponíveis na página e utilizar a plataforma normalmente. Ainda assim</w:t>
+      </w:r>
+      <w:r>
+        <w:t>,</w:t>
+      </w:r>
+      <w:r>
+        <w:t xml:space="preserve"> o Sr. Antunes liga muitas vezes à sua filha para tirar dúvidas em relação à manipulação da interface da plataforma, com “medo de errar” ou “estragar o computador”.</w:t>
+      </w:r>
+    </w:p>
+    <w:p>
+      <w:pPr>
+        <w:spacing w:line="360" w:lineRule="auto"/>
+        <w:ind w:left="-426" w:right="-716" w:firstLine="426"/>
+        <w:rPr>
+          <w:bCs/>
+          <w:color w:val="999966" w:themeColor="accent4"/>
+        </w:rPr>
+      </w:pPr>
+    </w:p>
+    <w:p>
+      <w:pPr>
+        <w:spacing w:line="360" w:lineRule="auto"/>
+        <w:ind w:left="-426" w:right="-716" w:firstLine="426"/>
+        <w:rPr>
+          <w:bCs/>
+          <w:color w:val="999966" w:themeColor="accent4"/>
+        </w:rPr>
+      </w:pPr>
+      <w:r>
+        <w:rPr>
+          <w:b/>
+          <w:bCs/>
+          <w:color w:val="999966" w:themeColor="accent4"/>
+        </w:rPr>
+        <w:t>Cenário 2 – Dª Mariana e Professora Teresa</w:t>
+      </w:r>
+      <w:r>
+        <w:rPr>
+          <w:b/>
+          <w:bCs/>
+          <w:color w:val="999966" w:themeColor="accent4"/>
+        </w:rPr>
+        <w:t>:</w:t>
+      </w:r>
+    </w:p>
+    <w:p>
+      <w:pPr>
+        <w:spacing w:line="360" w:lineRule="auto"/>
+        <w:ind w:left="-426" w:right="-716" w:firstLine="426"/>
+        <w:jc w:val="both"/>
+        <w:rPr>
+          <w:bCs/>
+          <w:color w:val="999966" w:themeColor="accent4"/>
+        </w:rPr>
+      </w:pPr>
+      <w:r>
+        <w:t xml:space="preserve">A Dª Mariana encontra uma plataforma de aprendizagem online e verifica que um dos cursos populares é sobre o uso do videochamadas. Verifica também que na página do curso existe uma janela de chat, onde pode falar com o </w:t>
+      </w:r>
+      <w:r>
+        <w:t>professor</w:t>
+      </w:r>
+      <w:r>
+        <w:t xml:space="preserve">. Como está habituada a usar o chat do Facebook, adapta-se facilmente e decide falar com o </w:t>
+      </w:r>
+      <w:r>
+        <w:t>profess</w:t>
+      </w:r>
+      <w:r>
+        <w:t>or para o conhecer melhor e saber ao certo se o curso seria útil para as suas necessidade</w:t>
+      </w:r>
+      <w:r>
+        <w:t>s</w:t>
+      </w:r>
+      <w:r>
+        <w:t xml:space="preserve"> (de falar com os netos, que se encontram no estrangeiro). Esse </w:t>
+      </w:r>
+      <w:r>
+        <w:t xml:space="preserve">professor </w:t>
+      </w:r>
+      <w:r>
+        <w:t>é a Teresa, que responde quase de imediato, e deixa a Dª Mariana mais à vontade quando lhe explica que o seu curso também aborda aplicações de videochamadas para tablets. Explicou também que todas as semanas iria p</w:t>
+      </w:r>
+      <w:r>
+        <w:t>ublicar dois vídeos que serviriam de aulas</w:t>
+      </w:r>
+      <w:r>
+        <w:t xml:space="preserve">, o que a Dª Mariana gostou, pois está habituada à interface dos vídeos, que vê no Facebook. </w:t>
+      </w:r>
+    </w:p>
+    <w:p>
+      <w:pPr>
+        <w:spacing w:line="360" w:lineRule="auto"/>
+        <w:ind w:left="-426" w:right="-716"/>
+        <w:jc w:val="both"/>
+      </w:pPr>
+      <w:r>
+        <w:tab/>
+        <w:t>A Dª Mariana ficou bastante satisfeita e inscreveu-se lo</w:t>
+      </w:r>
+      <w:r>
+        <w:t>go no curso, que era gratuito</w:t>
+      </w:r>
+      <w:r>
+        <w:t xml:space="preserve">, o que deixou a Dª Mariana ainda mais contente. Todas as semanas a Dª Mariana acede ao curso e vê os vídeos das </w:t>
+      </w:r>
+      <w:r>
+        <w:t>aulas, acede ainda ao resumo de cada aula</w:t>
+      </w:r>
+      <w:r>
+        <w:t xml:space="preserve">, onde a Teresa coloca dicas para o melhor uso destas aplicações e para poder rever </w:t>
+      </w:r>
+      <w:r>
+        <w:t>a matéria que já foi leccionada.</w:t>
+      </w:r>
+    </w:p>
+    <w:p>
+      <w:pPr>
+        <w:spacing w:line="360" w:lineRule="auto"/>
+        <w:ind w:left="-426" w:right="-716" w:firstLine="426"/>
+      </w:pPr>
+    </w:p>
+    <w:p>
+      <w:pPr>
+        <w:spacing w:line="360" w:lineRule="auto"/>
+        <w:ind w:left="-426" w:right="-716" w:firstLine="426"/>
+        <w:rPr>
+          <w:bCs/>
+          <w:color w:val="999966" w:themeColor="accent4"/>
+        </w:rPr>
+      </w:pPr>
+      <w:r>
+        <w:rPr>
+          <w:b/>
+          <w:bCs/>
+          <w:color w:val="999966" w:themeColor="accent4"/>
+        </w:rPr>
+        <w:t>Cenário 3 – Sr. João</w:t>
+      </w:r>
+      <w:r>
+        <w:rPr>
+          <w:b/>
+          <w:bCs/>
+          <w:color w:val="999966" w:themeColor="accent4"/>
+        </w:rPr>
+        <w:t>:</w:t>
+      </w:r>
+    </w:p>
+    <w:p>
+      <w:pPr>
+        <w:spacing w:line="360" w:lineRule="auto"/>
+        <w:ind w:left="-426" w:right="-716" w:firstLine="426"/>
+        <w:jc w:val="both"/>
+        <w:rPr>
+          <w:bCs/>
+          <w:color w:val="999966" w:themeColor="accent4"/>
+        </w:rPr>
+      </w:pPr>
+      <w:r>
+        <w:t xml:space="preserve">O Sr. João faz uma pesquisa e rapidamente encontra uma plataforma de aprendizagem, que explora, e verifica que oferece um curso de alemão. Embora tenha alguma experiência a fazer compras online, utiliza a janela de chat do ecrã inicial para averiguar a legitimidade da plataforma, </w:t>
+      </w:r>
+      <w:r>
+        <w:t>quanto à informação privada que deve inserir</w:t>
+      </w:r>
+      <w:r>
+        <w:t xml:space="preserve">. Depois de satisfeito, vai ainda explorar outro problema: visto ter pouca </w:t>
+      </w:r>
+      <w:r>
+        <w:lastRenderedPageBreak/>
+        <w:t>disponibilidade para um curso intensivo, não lhe interessa aprender apenas algumas palavras numa sessão e depois não poder revê-las caso só volte na semana seguinte. Desta forma consulta a página principal do curso e verifica que o professor tem uma área onde coloca resumos. Satisfeito com o que vê</w:t>
+      </w:r>
+      <w:r>
+        <w:t>,</w:t>
+      </w:r>
+      <w:r>
+        <w:t xml:space="preserve"> verifica ainda que a página apresenta um vídeo introdutório com a explicação de como irá decorrer o curso e o material que o professor irá disponibilizar. Int</w:t>
+      </w:r>
+      <w:r>
+        <w:t xml:space="preserve">eiramente convencido, fazer a inscrição </w:t>
+      </w:r>
+      <w:r>
+        <w:t>o curso. A plataforma, antes d</w:t>
+      </w:r>
+      <w:r>
+        <w:t>e concluir a inscrição no curso,</w:t>
+      </w:r>
+      <w:r>
+        <w:t xml:space="preserve"> pede para o Sr. João que se registe, e tal como está habituado, </w:t>
+      </w:r>
+      <w:r>
+        <w:t xml:space="preserve">este </w:t>
+      </w:r>
+      <w:r>
+        <w:t>procede ao preenchimento do formulário de inscrição</w:t>
+      </w:r>
+      <w:r>
+        <w:t xml:space="preserve"> na plataforma</w:t>
+      </w:r>
+      <w:r>
+        <w:t>. Depois de preenchido o registo</w:t>
+      </w:r>
+      <w:r>
+        <w:t>, aparece-lhe a confirmação de inscrição</w:t>
+      </w:r>
+      <w:r>
+        <w:t>. Depois deste passos o Sr. João volta para a página do curso em que se inscreveu e vê que todos os conteúdos do curso estão já disponíveis. É então que inicia o seu curso, começando por visualizar o vídeo da lição nº1, presente na lista de vídeos das aulas.</w:t>
+      </w:r>
+    </w:p>
+    <w:p>
+      <w:pPr>
+        <w:spacing w:line="360" w:lineRule="auto"/>
+        <w:ind w:left="-426" w:right="-716" w:firstLine="426"/>
+        <w:jc w:val="both"/>
+        <w:rPr>
+          <w:bCs/>
+          <w:color w:val="999966" w:themeColor="accent4"/>
+        </w:rPr>
+      </w:pPr>
+    </w:p>
+    <w:p>
+      <w:pPr>
+        <w:spacing w:line="360" w:lineRule="auto"/>
+        <w:ind w:left="-426" w:right="-716" w:firstLine="426"/>
+        <w:jc w:val="both"/>
+        <w:rPr>
+          <w:bCs/>
+          <w:color w:val="999966" w:themeColor="accent4"/>
+        </w:rPr>
+      </w:pPr>
+    </w:p>
+    <w:p>
+      <w:pPr>
+        <w:spacing w:line="360" w:lineRule="auto"/>
+        <w:ind w:left="-426" w:right="-716" w:firstLine="426"/>
+        <w:jc w:val="both"/>
+        <w:rPr>
+          <w:bCs/>
+          <w:color w:val="999966" w:themeColor="accent4"/>
+        </w:rPr>
+      </w:pPr>
+    </w:p>
+    <w:p>
+      <w:pPr>
+        <w:spacing w:line="360" w:lineRule="auto"/>
+        <w:ind w:left="-426" w:right="-716" w:firstLine="426"/>
+        <w:jc w:val="both"/>
+        <w:rPr>
+          <w:bCs/>
+          <w:color w:val="999966" w:themeColor="accent4"/>
+        </w:rPr>
+      </w:pPr>
+    </w:p>
+    <w:p>
+      <w:pPr>
+        <w:spacing w:line="360" w:lineRule="auto"/>
+        <w:ind w:left="-426" w:right="-716" w:firstLine="426"/>
+        <w:jc w:val="both"/>
+        <w:rPr>
+          <w:bCs/>
+          <w:color w:val="999966" w:themeColor="accent4"/>
+        </w:rPr>
+      </w:pPr>
+    </w:p>
+    <w:p>
+      <w:pPr>
+        <w:spacing w:line="360" w:lineRule="auto"/>
+        <w:ind w:left="-426" w:right="-716" w:firstLine="426"/>
+        <w:jc w:val="both"/>
+        <w:rPr>
+          <w:bCs/>
+          <w:color w:val="999966" w:themeColor="accent4"/>
+        </w:rPr>
+      </w:pPr>
+    </w:p>
+    <w:p>
+      <w:pPr>
+        <w:spacing w:line="360" w:lineRule="auto"/>
+        <w:ind w:left="-426" w:right="-716" w:firstLine="426"/>
+        <w:jc w:val="both"/>
+        <w:rPr>
+          <w:bCs/>
+          <w:color w:val="999966" w:themeColor="accent4"/>
+        </w:rPr>
+      </w:pPr>
+    </w:p>
+    <w:p>
+      <w:pPr>
+        <w:spacing w:line="360" w:lineRule="auto"/>
+        <w:ind w:left="-426" w:right="-716" w:firstLine="426"/>
+        <w:jc w:val="both"/>
+        <w:rPr>
+          <w:bCs/>
+          <w:color w:val="999966" w:themeColor="accent4"/>
+        </w:rPr>
+      </w:pPr>
+    </w:p>
+    <w:p>
+      <w:pPr>
+        <w:spacing w:line="360" w:lineRule="auto"/>
+        <w:ind w:left="-426" w:right="-716" w:firstLine="426"/>
+        <w:jc w:val="both"/>
+        <w:rPr>
+          <w:bCs/>
+          <w:color w:val="999966" w:themeColor="accent4"/>
+        </w:rPr>
+      </w:pPr>
+    </w:p>
+    <w:p>
+      <w:pPr>
+        <w:spacing w:line="360" w:lineRule="auto"/>
+        <w:ind w:left="-426" w:right="-716" w:firstLine="426"/>
+        <w:jc w:val="both"/>
+        <w:rPr>
+          <w:bCs/>
+          <w:color w:val="999966" w:themeColor="accent4"/>
+        </w:rPr>
+      </w:pPr>
+    </w:p>
+    <w:p>
+      <w:pPr>
+        <w:spacing w:line="360" w:lineRule="auto"/>
+        <w:ind w:left="-426" w:right="-716" w:firstLine="426"/>
+        <w:jc w:val="both"/>
+        <w:rPr>
+          <w:bCs/>
+          <w:color w:val="999966" w:themeColor="accent4"/>
+        </w:rPr>
+      </w:pPr>
+    </w:p>
+    <w:p>
+      <w:pPr>
+        <w:spacing w:line="360" w:lineRule="auto"/>
+        <w:ind w:left="-426" w:right="-716" w:firstLine="426"/>
+        <w:jc w:val="both"/>
+        <w:rPr>
+          <w:bCs/>
+          <w:color w:val="999966" w:themeColor="accent4"/>
+        </w:rPr>
+      </w:pPr>
+    </w:p>
+    <w:p>
+      <w:pPr>
+        <w:spacing w:line="360" w:lineRule="auto"/>
+        <w:ind w:left="-426" w:right="-716" w:firstLine="426"/>
+        <w:jc w:val="both"/>
+        <w:rPr>
+          <w:bCs/>
+          <w:color w:val="999966" w:themeColor="accent4"/>
+        </w:rPr>
+      </w:pPr>
+    </w:p>
+    <w:p>
+      <w:pPr>
+        <w:spacing w:line="360" w:lineRule="auto"/>
+        <w:ind w:left="-426" w:right="-716" w:firstLine="426"/>
+        <w:jc w:val="both"/>
+        <w:rPr>
+          <w:bCs/>
+          <w:color w:val="999966" w:themeColor="accent4"/>
+        </w:rPr>
+      </w:pPr>
+    </w:p>
+    <w:p>
+      <w:pPr>
+        <w:spacing w:line="360" w:lineRule="auto"/>
+        <w:ind w:left="-426" w:right="-716" w:firstLine="426"/>
+        <w:jc w:val="both"/>
+        <w:rPr>
+          <w:bCs/>
+          <w:color w:val="999966" w:themeColor="accent4"/>
+        </w:rPr>
+      </w:pPr>
+    </w:p>
+    <w:p>
+      <w:pPr>
+        <w:spacing w:line="360" w:lineRule="auto"/>
+        <w:ind w:left="-426" w:right="-716" w:firstLine="426"/>
+        <w:jc w:val="both"/>
+        <w:rPr>
+          <w:bCs/>
+          <w:color w:val="999966" w:themeColor="accent4"/>
+        </w:rPr>
+      </w:pPr>
+    </w:p>
+    <w:p>
+      <w:pPr>
+        <w:spacing w:line="360" w:lineRule="auto"/>
+        <w:ind w:left="-426" w:right="-716" w:firstLine="426"/>
+        <w:jc w:val="both"/>
+        <w:rPr>
+          <w:bCs/>
+          <w:color w:val="999966" w:themeColor="accent4"/>
+        </w:rPr>
+      </w:pPr>
+    </w:p>
+    <w:p>
+      <w:pPr>
+        <w:spacing w:line="360" w:lineRule="auto"/>
+        <w:ind w:left="-426" w:right="-716" w:firstLine="426"/>
+        <w:jc w:val="both"/>
+        <w:rPr>
+          <w:bCs/>
+          <w:color w:val="999966" w:themeColor="accent4"/>
+        </w:rPr>
+      </w:pPr>
+    </w:p>
+    <w:p>
+      <w:pPr>
+        <w:spacing w:line="360" w:lineRule="auto"/>
+        <w:ind w:left="-426" w:right="-716" w:firstLine="426"/>
+        <w:jc w:val="both"/>
+        <w:rPr>
+          <w:bCs/>
+          <w:color w:val="999966" w:themeColor="accent4"/>
+        </w:rPr>
+      </w:pPr>
+    </w:p>
+    <w:p>
+      <w:pPr>
+        <w:ind w:left="-426" w:right="-716"/>
+        <w:rPr>
+          <w:b/>
+          <w:color w:val="663366" w:themeColor="accent1"/>
+          <w:sz w:val="52"/>
+        </w:rPr>
+      </w:pPr>
+      <w:r>
+        <w:rPr>
+          <w:b/>
+          <w:color w:val="663366" w:themeColor="accent1"/>
+          <w:sz w:val="52"/>
+        </w:rPr>
+        <w:lastRenderedPageBreak/>
+        <w:t>Modelo conceptual e tarefas</w:t>
+      </w:r>
+    </w:p>
+    <w:p>
+      <w:pPr>
+        <w:ind w:right="-716"/>
+      </w:pPr>
+    </w:p>
+    <w:p>
+      <w:pPr>
+        <w:rPr>
+          <w:b/>
+          <w:bCs/>
+          <w:color w:val="72724C" w:themeColor="accent4" w:themeShade="BF"/>
+          <w:sz w:val="36"/>
+        </w:rPr>
+      </w:pPr>
+      <w:r>
+        <w:rPr>
+          <w:b/>
+          <w:bCs/>
+          <w:color w:val="72724C" w:themeColor="accent4" w:themeShade="BF"/>
+          <w:sz w:val="36"/>
+        </w:rPr>
         <w:t>Entidades principais no sistema</w:t>
       </w:r>
     </w:p>
@@ -12471,7 +13607,6 @@
           <w:noProof/>
           <w:lang w:val="en-US"/>
         </w:rPr>
-        <w:lastRenderedPageBreak/>
         <mc:AlternateContent>
           <mc:Choice Requires="wpg">
             <w:drawing>
@@ -12600,11 +13735,6 @@
                                   <w:sz w:val="20"/>
                                 </w:rPr>
                                 <w:br/>
-                              </w:r>
-                              <w:r>
-                                <w:rPr>
-                                  <w:sz w:val="20"/>
-                                </w:rPr>
                                 <w:t>-dificuldade</w:t>
                               </w:r>
                               <w:r>
@@ -12682,11 +13812,6 @@
                                   <w:sz w:val="20"/>
                                 </w:rPr>
                                 <w:br/>
-                              </w:r>
-                              <w:r>
-                                <w:rPr>
-                                  <w:sz w:val="20"/>
-                                </w:rPr>
                                 <w:t>-username/password</w:t>
                               </w:r>
                               <w:r>
@@ -12761,13 +13886,7 @@
                                 <w:rPr>
                                   <w:sz w:val="20"/>
                                 </w:rPr>
-                                <w:t xml:space="preserve">Aluno </w:t>
-                              </w:r>
-                              <w:r>
-                                <w:rPr>
-                                  <w:sz w:val="20"/>
-                                </w:rPr>
-                                <w:t>(idoso)</w:t>
+                                <w:t>Aluno (idoso)</w:t>
                               </w:r>
                             </w:p>
                           </w:txbxContent>
@@ -12827,11 +13946,6 @@
                                   <w:sz w:val="20"/>
                                 </w:rPr>
                                 <w:br/>
-                              </w:r>
-                              <w:r>
-                                <w:rPr>
-                                  <w:sz w:val="20"/>
-                                </w:rPr>
                                 <w:t>-info. experiência</w:t>
                               </w:r>
                             </w:p>
@@ -13263,13 +14377,7 @@
                                 <w:rPr>
                                   <w:sz w:val="20"/>
                                 </w:rPr>
-                                <w:t xml:space="preserve">Fazer </w:t>
-                              </w:r>
-                              <w:r>
-                                <w:rPr>
-                                  <w:sz w:val="20"/>
-                                </w:rPr>
-                                <w:t>publicações; Ler e responder</w:t>
+                                <w:t>Fazer publicações; Ler e responder</w:t>
                               </w:r>
                             </w:p>
                           </w:txbxContent>
@@ -13311,13 +14419,7 @@
                                 <w:rPr>
                                   <w:sz w:val="20"/>
                                 </w:rPr>
-                                <w:t xml:space="preserve">Criar; </w:t>
-                              </w:r>
-                              <w:r>
-                                <w:rPr>
-                                  <w:sz w:val="20"/>
-                                </w:rPr>
-                                <w:t>Inscrever; Adicionar aulas</w:t>
+                                <w:t>Criar; Inscrever; Adicionar aulas</w:t>
                               </w:r>
                               <w:r>
                                 <w:rPr>
@@ -13414,13 +14516,7 @@
                                 <w:rPr>
                                   <w:sz w:val="20"/>
                                 </w:rPr>
-                                <w:t xml:space="preserve">Pesquisa </w:t>
-                              </w:r>
-                              <w:r>
-                                <w:rPr>
-                                  <w:sz w:val="20"/>
-                                </w:rPr>
-                                <w:t>de cursos; Criar/entrar na Conta; Dúvidas sobre a plataforma;</w:t>
+                                <w:t>Pesquisa de cursos; Criar/entrar na Conta; Dúvidas sobre a plataforma;</w:t>
                               </w:r>
                             </w:p>
                           </w:txbxContent>
@@ -13496,13 +14592,7 @@
                                 <w:rPr>
                                   <w:sz w:val="20"/>
                                 </w:rPr>
-                                <w:t xml:space="preserve">Assistir </w:t>
-                              </w:r>
-                              <w:r>
-                                <w:rPr>
-                                  <w:sz w:val="20"/>
-                                </w:rPr>
-                                <w:t>ao vídeo;</w:t>
+                                <w:t>Assistir ao vídeo;</w:t>
                               </w:r>
                               <w:r>
                                 <w:rPr>
@@ -13637,13 +14727,7 @@
                                 <w:rPr>
                                   <w:sz w:val="20"/>
                                 </w:rPr>
-                                <w:t xml:space="preserve">Categoria </w:t>
-                              </w:r>
-                              <w:r>
-                                <w:rPr>
-                                  <w:sz w:val="20"/>
-                                </w:rPr>
-                                <w:t>de curso</w:t>
+                                <w:t>Categoria de curso</w:t>
                               </w:r>
                             </w:p>
                             <w:p>
@@ -14321,7 +15405,6 @@
         <w:ind w:left="-426" w:right="-716"/>
       </w:pPr>
       <w:r>
-        <w:lastRenderedPageBreak/>
         <w:t>- Criar de conta;</w:t>
       </w:r>
     </w:p>
@@ -14641,6 +15724,7 @@
           <w:color w:val="72724C" w:themeColor="accent4" w:themeShade="BF"/>
           <w:sz w:val="36"/>
         </w:rPr>
+        <w:lastRenderedPageBreak/>
         <w:t>Metáforas</w:t>
       </w:r>
     </w:p>
@@ -14988,6 +16072,8 @@
           <w:bCs/>
         </w:rPr>
       </w:pPr>
+      <w:bookmarkStart w:id="0" w:name="_GoBack"/>
+      <w:bookmarkEnd w:id="0"/>
       <w:r>
         <w:rPr>
           <w:b/>
@@ -15072,6 +16158,7 @@
                 <w:rFonts w:ascii="Rockwell" w:hAnsi="Rockwell"/>
                 <w:bCs w:val="0"/>
               </w:rPr>
+              <w:lastRenderedPageBreak/>
               <w:t>Leitor de cassetes</w:t>
             </w:r>
           </w:p>
@@ -15984,7 +17071,6 @@
           <w:noProof/>
           <w:lang w:val="en-US"/>
         </w:rPr>
-        <w:lastRenderedPageBreak/>
         <w:drawing>
           <wp:anchor distT="0" distB="0" distL="114300" distR="114300" simplePos="0" relativeHeight="251699200" behindDoc="0" locked="0" layoutInCell="1" allowOverlap="1" wp14:anchorId="515418C5" wp14:editId="22470D24">
             <wp:simplePos x="0" y="0"/>
@@ -17085,7 +18171,7 @@
                         <a14:shadowObscured xmlns:a14="http://schemas.microsoft.com/office/drawing/2010/main"/>
                       </a:ext>
                       <a:ext uri="{FAA26D3D-D897-4be2-8F04-BA451C77F1D7}">
-                        <ma14:placeholderFlag xmlns:ma14="http://schemas.microsoft.com/office/mac/drawingml/2011/main" xmlns:w15="http://schemas.microsoft.com/office/word/2012/wordml" xmlns:w="http://schemas.openxmlformats.org/wordprocessingml/2006/main" xmlns:w10="urn:schemas-microsoft-com:office:word" xmlns:v="urn:schemas-microsoft-com:vml" xmlns:o="urn:schemas-microsoft-com:office:office" xmlns:mv="urn:schemas-microsoft-com:mac:vml" xmlns:mo="http://schemas.microsoft.com/office/mac/office/2008/main" xmlns=""/>
+                        <ma14:placeholderFlag xmlns="" xmlns:mo="http://schemas.microsoft.com/office/mac/office/2008/main" xmlns:mv="urn:schemas-microsoft-com:mac:vml" xmlns:o="urn:schemas-microsoft-com:office:office" xmlns:v="urn:schemas-microsoft-com:vml" xmlns:w10="urn:schemas-microsoft-com:office:word" xmlns:w="http://schemas.openxmlformats.org/wordprocessingml/2006/main" xmlns:w15="http://schemas.microsoft.com/office/word/2012/wordml" xmlns:ma14="http://schemas.microsoft.com/office/mac/drawingml/2011/main"/>
                       </a:ext>
                     </a:extLst>
                   </pic:spPr>
@@ -17165,7 +18251,7 @@
                         <a14:shadowObscured xmlns:a14="http://schemas.microsoft.com/office/drawing/2010/main"/>
                       </a:ext>
                       <a:ext uri="{FAA26D3D-D897-4be2-8F04-BA451C77F1D7}">
-                        <ma14:placeholderFlag xmlns:ma14="http://schemas.microsoft.com/office/mac/drawingml/2011/main" xmlns:w15="http://schemas.microsoft.com/office/word/2012/wordml" xmlns:w="http://schemas.openxmlformats.org/wordprocessingml/2006/main" xmlns:w10="urn:schemas-microsoft-com:office:word" xmlns:v="urn:schemas-microsoft-com:vml" xmlns:o="urn:schemas-microsoft-com:office:office" xmlns:mv="urn:schemas-microsoft-com:mac:vml" xmlns:mo="http://schemas.microsoft.com/office/mac/office/2008/main" xmlns=""/>
+                        <ma14:placeholderFlag xmlns="" xmlns:mo="http://schemas.microsoft.com/office/mac/office/2008/main" xmlns:mv="urn:schemas-microsoft-com:mac:vml" xmlns:o="urn:schemas-microsoft-com:office:office" xmlns:v="urn:schemas-microsoft-com:vml" xmlns:w10="urn:schemas-microsoft-com:office:word" xmlns:w="http://schemas.openxmlformats.org/wordprocessingml/2006/main" xmlns:w15="http://schemas.microsoft.com/office/word/2012/wordml" xmlns:ma14="http://schemas.microsoft.com/office/mac/drawingml/2011/main"/>
                       </a:ext>
                     </a:extLst>
                   </pic:spPr>
@@ -18044,7 +19130,7 @@
               <w:noProof/>
               <w:color w:val="FFFFFF" w:themeColor="background1"/>
             </w:rPr>
-            <w:t>8</w:t>
+            <w:t>30</w:t>
           </w:r>
           <w:r>
             <w:rPr>
@@ -18154,7 +19240,7 @@
             </wp:anchor>
           </w:drawing>
         </mc:Choice>
-        <mc:Fallback xmlns:w15="http://schemas.microsoft.com/office/word/2012/wordml" xmlns:mv="urn:schemas-microsoft-com:mac:vml" xmlns:mo="http://schemas.microsoft.com/office/mac/office/2008/main">
+        <mc:Fallback xmlns:mo="http://schemas.microsoft.com/office/mac/office/2008/main" xmlns:mv="urn:schemas-microsoft-com:mac:vml" xmlns:w15="http://schemas.microsoft.com/office/word/2012/wordml">
           <w:pict>
             <v:line w14:anchorId="5D32F4FB" id="Conex_x00e3_o_x0020_Reta_x0020_10" o:spid="_x0000_s1026" style="position:absolute;flip:y;z-index:251659264;visibility:visible;mso-wrap-style:square;mso-width-percent:0;mso-height-percent:0;mso-wrap-distance-left:9pt;mso-wrap-distance-top:0;mso-wrap-distance-right:9pt;mso-wrap-distance-bottom:0;mso-position-horizontal:absolute;mso-position-horizontal-relative:text;mso-position-vertical:absolute;mso-position-vertical-relative:text;mso-width-percent:0;mso-height-percent:0;mso-width-relative:margin;mso-height-relative:margin" from="-35pt,18.3pt" to="467.95pt,18.75pt" o:gfxdata="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" strokecolor="#636 [3204]" strokeweight="2pt"/>
           </w:pict>
@@ -20557,6 +21643,7 @@
     <w:rsid w:val="002805A2"/>
     <w:rsid w:val="003E1E8C"/>
     <w:rsid w:val="003F2756"/>
+    <w:rsid w:val="00436C26"/>
     <w:rsid w:val="0057159F"/>
     <w:rsid w:val="0077477E"/>
     <w:rsid w:val="008974DD"/>
@@ -21268,7 +22355,7 @@
   <a:extraClrSchemeLst/>
   <a:extLst>
     <a:ext uri="{05A4C25C-085E-4340-85A3-A5531E510DB2}">
-      <thm15:themeFamily xmlns:thm15="http://schemas.microsoft.com/office/thememl/2012/main" xmlns="" name="TemaCCU" id="{5640A0AA-50A8-C143-B191-19633EA74418}" vid="{0EE1D3C8-05AC-4343-BC59-7F14B56CD8A9}"/>
+      <thm15:themeFamily xmlns="" xmlns:thm15="http://schemas.microsoft.com/office/thememl/2012/main" name="TemaCCU" id="{5640A0AA-50A8-C143-B191-19633EA74418}" vid="{0EE1D3C8-05AC-4343-BC59-7F14B56CD8A9}"/>
     </a:ext>
   </a:extLst>
 </a:theme>
@@ -21279,7 +22366,7 @@
 </file>
 
 <file path=customXml/itemProps1.xml><?xml version="1.0" encoding="utf-8"?>
-<ds:datastoreItem xmlns:ds="http://schemas.openxmlformats.org/officeDocument/2006/customXml" ds:itemID="{199BF76F-47F2-4557-81AB-E1E93E953B13}">
+<ds:datastoreItem xmlns:ds="http://schemas.openxmlformats.org/officeDocument/2006/customXml" ds:itemID="{015EE949-3D21-4D22-A80E-34E8FB28B714}">
   <ds:schemaRefs>
     <ds:schemaRef ds:uri="http://schemas.openxmlformats.org/officeDocument/2006/bibliography"/>
   </ds:schemaRefs>

</xml_diff>